<commit_message>
schedule and hist guides
</commit_message>
<xml_diff>
--- a/The Plan + Schedule.docx
+++ b/The Plan + Schedule.docx
@@ -128,15 +128,24 @@
           </w:p>
           <w:p>
             <w:r>
-              <w:t>Histograms with JASP</w:t>
-            </w:r>
-            <w:r>
-              <w:t xml:space="preserve"> (made this guide</w:t>
+              <w:rPr>
+                <w:highlight w:val="yellow"/>
+              </w:rPr>
+              <w:t>Histogram</w:t>
             </w:r>
             <w:bookmarkStart w:id="0" w:name="_GoBack"/>
             <w:bookmarkEnd w:id="0"/>
             <w:r>
-              <w:t>)</w:t>
+              <w:rPr>
+                <w:highlight w:val="yellow"/>
+              </w:rPr>
+              <w:t>s with JASP</w:t>
+            </w:r>
+            <w:r>
+              <w:rPr>
+                <w:highlight w:val="yellow"/>
+              </w:rPr>
+              <w:t xml:space="preserve"> (made this guide)</w:t>
             </w:r>
           </w:p>
         </w:tc>

</xml_diff>

<commit_message>
Updated the excel documents
</commit_message>
<xml_diff>
--- a/The Plan + Schedule.docx
+++ b/The Plan + Schedule.docx
@@ -126,21 +126,47 @@
               <w:rPr>
                 <w:highlight w:val="cyan"/>
               </w:rPr>
-              <w:t>How to Install JASP (mac issues)</w:t>
-            </w:r>
-          </w:p>
-          <w:p>
-            <w:r>
-              <w:rPr>
-                <w:highlight w:val="yellow"/>
-              </w:rPr>
-              <w:t>Histograms with JASP</w:t>
-            </w:r>
-            <w:r>
-              <w:rPr>
-                <w:highlight w:val="yellow"/>
-              </w:rPr>
-              <w:t xml:space="preserve"> (made this guide)</w:t>
+              <w:t>How to Install JASP (</w:t>
+            </w:r>
+            <w:r>
+              <w:rPr>
+                <w:highlight w:val="cyan"/>
+              </w:rPr>
+              <w:t>DONE</w:t>
+            </w:r>
+            <w:r>
+              <w:rPr>
+                <w:highlight w:val="cyan"/>
+              </w:rPr>
+              <w:t>)</w:t>
+            </w:r>
+          </w:p>
+          <w:p>
+            <w:r>
+              <w:rPr>
+                <w:highlight w:val="cyan"/>
+              </w:rPr>
+              <w:t xml:space="preserve">Histograms with </w:t>
+            </w:r>
+            <w:bookmarkStart w:id="0" w:name="_GoBack"/>
+            <w:bookmarkEnd w:id="0"/>
+            <w:r>
+              <w:rPr>
+                <w:highlight w:val="cyan"/>
+              </w:rPr>
+              <w:t>JASP</w:t>
+            </w:r>
+            <w:r>
+              <w:rPr>
+                <w:highlight w:val="cyan"/>
+              </w:rPr>
+              <w:t xml:space="preserve"> (</w:t>
+            </w:r>
+            <w:r>
+              <w:rPr>
+                <w:highlight w:val="cyan"/>
+              </w:rPr>
+              <w:t>DONE)</w:t>
             </w:r>
           </w:p>
         </w:tc>
@@ -327,8 +353,6 @@
             <w:r>
               <w:t>July 3</w:t>
             </w:r>
-            <w:bookmarkStart w:id="0" w:name="_GoBack"/>
-            <w:bookmarkEnd w:id="0"/>
           </w:p>
         </w:tc>
         <w:tc>

</xml_diff>

<commit_message>
update the to do list
</commit_message>
<xml_diff>
--- a/The Plan + Schedule.docx
+++ b/The Plan + Schedule.docx
@@ -271,125 +271,142 @@
               </w:rPr>
               <w:t xml:space="preserve"> (structure added)</w:t>
             </w:r>
+          </w:p>
+        </w:tc>
+        <w:tc>
+          <w:tcPr>
+            <w:tcW w:w="1180" w:type="pct"/>
+          </w:tcPr>
+          <w:p>
+            <w:pPr>
+              <w:rPr>
+                <w:highlight w:val="yellow"/>
+              </w:rPr>
+            </w:pPr>
+            <w:r>
+              <w:rPr>
+                <w:highlight w:val="yellow"/>
+              </w:rPr>
+              <w:t>Look at blackboard shell, talk about how to edit, update, etc.</w:t>
+            </w:r>
+          </w:p>
+          <w:p>
+            <w:pPr>
+              <w:rPr>
+                <w:highlight w:val="yellow"/>
+              </w:rPr>
+            </w:pPr>
+          </w:p>
+        </w:tc>
+      </w:tr>
+      <w:tr>
+        <w:tc>
+          <w:tcPr>
+            <w:tcW w:w="519" w:type="pct"/>
+          </w:tcPr>
+          <w:p>
+            <w:r>
+              <w:t>June 26</w:t>
+            </w:r>
+          </w:p>
+        </w:tc>
+        <w:tc>
+          <w:tcPr>
+            <w:tcW w:w="1564" w:type="pct"/>
+          </w:tcPr>
+          <w:p>
+            <w:r>
+              <w:t>Chapter 5</w:t>
+            </w:r>
+          </w:p>
+          <w:p>
+            <w:r>
+              <w:t>Chapter 6</w:t>
+            </w:r>
+          </w:p>
+          <w:p/>
+          <w:p>
+            <w:r>
+              <w:t>Chapter 5 is about testing the null, mostly terminology.</w:t>
+            </w:r>
+          </w:p>
+          <w:p>
+            <w:r>
+              <w:t>Chapter 6 is the first steps in z scores</w:t>
+            </w:r>
+            <w:r>
+              <w:t>.</w:t>
+            </w:r>
+          </w:p>
+        </w:tc>
+        <w:tc>
+          <w:tcPr>
+            <w:tcW w:w="1737" w:type="pct"/>
+          </w:tcPr>
+          <w:p>
+            <w:r>
+              <w:t>NA</w:t>
+            </w:r>
+          </w:p>
+        </w:tc>
+        <w:tc>
+          <w:tcPr>
+            <w:tcW w:w="1180" w:type="pct"/>
+          </w:tcPr>
+          <w:p>
+            <w:r>
+              <w:t>Talk about hours, see how it’s going</w:t>
+            </w:r>
+          </w:p>
+        </w:tc>
+      </w:tr>
+      <w:tr>
+        <w:tc>
+          <w:tcPr>
+            <w:tcW w:w="519" w:type="pct"/>
+          </w:tcPr>
+          <w:p>
+            <w:r>
+              <w:t>July 3</w:t>
+            </w:r>
+          </w:p>
+        </w:tc>
+        <w:tc>
+          <w:tcPr>
+            <w:tcW w:w="1564" w:type="pct"/>
+          </w:tcPr>
+          <w:p>
+            <w:r>
+              <w:t>Finish up through 6</w:t>
+            </w:r>
+          </w:p>
+        </w:tc>
+        <w:tc>
+          <w:tcPr>
+            <w:tcW w:w="1737" w:type="pct"/>
+          </w:tcPr>
+          <w:p>
+            <w:r>
+              <w:t xml:space="preserve">Finish up through </w:t>
+            </w:r>
+            <w:proofErr w:type="spellStart"/>
+            <w:r>
+              <w:t>Descriptives</w:t>
+            </w:r>
+            <w:proofErr w:type="spellEnd"/>
+            <w:r>
+              <w:t xml:space="preserve"> 4 guide </w:t>
+            </w:r>
+          </w:p>
+        </w:tc>
+        <w:tc>
+          <w:tcPr>
+            <w:tcW w:w="1180" w:type="pct"/>
+          </w:tcPr>
+          <w:p>
             <w:bookmarkStart w:id="0" w:name="_GoBack"/>
             <w:bookmarkEnd w:id="0"/>
           </w:p>
-        </w:tc>
-        <w:tc>
-          <w:tcPr>
-            <w:tcW w:w="1180" w:type="pct"/>
-          </w:tcPr>
-          <w:p>
-            <w:pPr>
-              <w:rPr>
-                <w:highlight w:val="yellow"/>
-              </w:rPr>
-            </w:pPr>
-            <w:r>
-              <w:rPr>
-                <w:highlight w:val="yellow"/>
-              </w:rPr>
-              <w:t>Look at blackboard shell, talk about how to edit, update, etc.</w:t>
-            </w:r>
-          </w:p>
-          <w:p>
-            <w:pPr>
-              <w:rPr>
-                <w:highlight w:val="yellow"/>
-              </w:rPr>
-            </w:pPr>
-          </w:p>
-        </w:tc>
-      </w:tr>
-      <w:tr>
-        <w:tc>
-          <w:tcPr>
-            <w:tcW w:w="519" w:type="pct"/>
-          </w:tcPr>
-          <w:p>
-            <w:r>
-              <w:t>June 26</w:t>
-            </w:r>
-          </w:p>
-        </w:tc>
-        <w:tc>
-          <w:tcPr>
-            <w:tcW w:w="1564" w:type="pct"/>
-          </w:tcPr>
-          <w:p>
-            <w:r>
-              <w:t>Chapter 5</w:t>
-            </w:r>
-          </w:p>
-          <w:p>
-            <w:r>
-              <w:t>Chapter 6</w:t>
-            </w:r>
-          </w:p>
-          <w:p/>
-          <w:p>
-            <w:r>
-              <w:t>Chapter 5 is about testing the null, mostly terminology.</w:t>
-            </w:r>
-          </w:p>
-          <w:p>
-            <w:r>
-              <w:t>Chapter 6 is the first steps in z scores</w:t>
-            </w:r>
-            <w:r>
-              <w:t>.</w:t>
-            </w:r>
-          </w:p>
-        </w:tc>
-        <w:tc>
-          <w:tcPr>
-            <w:tcW w:w="1737" w:type="pct"/>
-          </w:tcPr>
-          <w:p>
-            <w:r>
-              <w:t>NA</w:t>
-            </w:r>
-          </w:p>
-        </w:tc>
-        <w:tc>
-          <w:tcPr>
-            <w:tcW w:w="1180" w:type="pct"/>
-          </w:tcPr>
-          <w:p>
-            <w:r>
-              <w:t>Talk about hours, see how it’s going</w:t>
-            </w:r>
-          </w:p>
-        </w:tc>
-      </w:tr>
-      <w:tr>
-        <w:tc>
-          <w:tcPr>
-            <w:tcW w:w="519" w:type="pct"/>
-          </w:tcPr>
-          <w:p>
-            <w:r>
-              <w:t>July 3</w:t>
-            </w:r>
-          </w:p>
-        </w:tc>
-        <w:tc>
-          <w:tcPr>
-            <w:tcW w:w="1564" w:type="pct"/>
-          </w:tcPr>
-          <w:p/>
-        </w:tc>
-        <w:tc>
-          <w:tcPr>
-            <w:tcW w:w="1737" w:type="pct"/>
-          </w:tcPr>
-          <w:p/>
-        </w:tc>
-        <w:tc>
-          <w:tcPr>
-            <w:tcW w:w="1180" w:type="pct"/>
-          </w:tcPr>
-          <w:p/>
         </w:tc>
       </w:tr>
       <w:tr>

</xml_diff>

<commit_message>
small changes to the overall document
</commit_message>
<xml_diff>
--- a/The Plan + Schedule.docx
+++ b/The Plan + Schedule.docx
@@ -219,12 +219,23 @@
             </w:r>
           </w:p>
           <w:p>
-            <w:r>
+            <w:pPr>
+              <w:rPr>
+                <w:highlight w:val="yellow"/>
+              </w:rPr>
+            </w:pPr>
+            <w:r>
+              <w:rPr>
+                <w:highlight w:val="yellow"/>
+              </w:rPr>
               <w:t>Chapter 3</w:t>
             </w:r>
           </w:p>
           <w:p>
             <w:r>
+              <w:rPr>
+                <w:highlight w:val="yellow"/>
+              </w:rPr>
               <w:t>Chapter 4</w:t>
             </w:r>
           </w:p>
@@ -315,12 +326,23 @@
             <w:tcW w:w="1564" w:type="pct"/>
           </w:tcPr>
           <w:p>
-            <w:r>
+            <w:pPr>
+              <w:rPr>
+                <w:highlight w:val="yellow"/>
+              </w:rPr>
+            </w:pPr>
+            <w:r>
+              <w:rPr>
+                <w:highlight w:val="yellow"/>
+              </w:rPr>
               <w:t>Chapter 5</w:t>
             </w:r>
           </w:p>
           <w:p>
             <w:r>
+              <w:rPr>
+                <w:highlight w:val="yellow"/>
+              </w:rPr>
               <w:t>Chapter 6</w:t>
             </w:r>
           </w:p>
@@ -377,6 +399,9 @@
           </w:tcPr>
           <w:p>
             <w:r>
+              <w:rPr>
+                <w:highlight w:val="yellow"/>
+              </w:rPr>
               <w:t>Finish up through 6</w:t>
             </w:r>
           </w:p>
@@ -386,16 +411,16 @@
             <w:tcW w:w="1737" w:type="pct"/>
           </w:tcPr>
           <w:p>
-            <w:r>
-              <w:t xml:space="preserve">Finish up through </w:t>
-            </w:r>
-            <w:proofErr w:type="spellStart"/>
-            <w:r>
-              <w:t>Descriptives</w:t>
-            </w:r>
-            <w:proofErr w:type="spellEnd"/>
-            <w:r>
-              <w:t xml:space="preserve"> 4 guide </w:t>
+            <w:pPr>
+              <w:rPr>
+                <w:highlight w:val="yellow"/>
+              </w:rPr>
+            </w:pPr>
+            <w:r>
+              <w:rPr>
+                <w:highlight w:val="yellow"/>
+              </w:rPr>
+              <w:t xml:space="preserve">Finish up through Descriptives 4 guide </w:t>
             </w:r>
           </w:p>
         </w:tc>
@@ -403,95 +428,124 @@
           <w:tcPr>
             <w:tcW w:w="1180" w:type="pct"/>
           </w:tcPr>
-          <w:p>
+          <w:p/>
+        </w:tc>
+      </w:tr>
+      <w:tr>
+        <w:tc>
+          <w:tcPr>
+            <w:tcW w:w="519" w:type="pct"/>
+          </w:tcPr>
+          <w:p>
+            <w:r>
+              <w:t>July 10</w:t>
+            </w:r>
+          </w:p>
+        </w:tc>
+        <w:tc>
+          <w:tcPr>
+            <w:tcW w:w="1564" w:type="pct"/>
+          </w:tcPr>
+          <w:p/>
+        </w:tc>
+        <w:tc>
+          <w:tcPr>
+            <w:tcW w:w="1737" w:type="pct"/>
+          </w:tcPr>
+          <w:p/>
+        </w:tc>
+        <w:tc>
+          <w:tcPr>
+            <w:tcW w:w="1180" w:type="pct"/>
+          </w:tcPr>
+          <w:p/>
+        </w:tc>
+      </w:tr>
+      <w:tr>
+        <w:tc>
+          <w:tcPr>
+            <w:tcW w:w="519" w:type="pct"/>
+          </w:tcPr>
+          <w:p>
+            <w:r>
+              <w:t>July 17</w:t>
+            </w:r>
+          </w:p>
+        </w:tc>
+        <w:tc>
+          <w:tcPr>
+            <w:tcW w:w="1564" w:type="pct"/>
+          </w:tcPr>
+          <w:p>
+            <w:r>
+              <w:t>Chapter 7</w:t>
+            </w:r>
+          </w:p>
+          <w:p>
+            <w:r>
+              <w:lastRenderedPageBreak/>
+              <w:t xml:space="preserve">Chapter 8 </w:t>
+            </w:r>
+          </w:p>
+          <w:p/>
+          <w:p>
+            <w:r>
+              <w:t>Chapter 7 is hypothesis testing with z</w:t>
+            </w:r>
+          </w:p>
+          <w:p>
+            <w:r>
+              <w:t>Chapter 8 is power, effect size, confidence intervals</w:t>
+            </w:r>
+          </w:p>
+          <w:p/>
+          <w:p>
+            <w:r>
+              <w:t>Also check out the test table document</w:t>
+            </w:r>
+          </w:p>
+        </w:tc>
+        <w:tc>
+          <w:tcPr>
+            <w:tcW w:w="1737" w:type="pct"/>
+          </w:tcPr>
+          <w:p/>
+        </w:tc>
+        <w:tc>
+          <w:tcPr>
+            <w:tcW w:w="1180" w:type="pct"/>
+          </w:tcPr>
+          <w:p/>
+        </w:tc>
+      </w:tr>
+      <w:tr>
+        <w:tc>
+          <w:tcPr>
+            <w:tcW w:w="519" w:type="pct"/>
+          </w:tcPr>
+          <w:p>
+            <w:r>
+              <w:t>July 24</w:t>
+            </w:r>
+          </w:p>
+        </w:tc>
+        <w:tc>
+          <w:tcPr>
+            <w:tcW w:w="1564" w:type="pct"/>
+          </w:tcPr>
+          <w:p/>
+        </w:tc>
+        <w:tc>
+          <w:tcPr>
+            <w:tcW w:w="1737" w:type="pct"/>
+          </w:tcPr>
+          <w:p>
+            <w:r>
+              <w:t xml:space="preserve">Work on single t and paired t information </w:t>
+            </w:r>
             <w:bookmarkStart w:id="0" w:name="_GoBack"/>
             <w:bookmarkEnd w:id="0"/>
           </w:p>
-        </w:tc>
-      </w:tr>
-      <w:tr>
-        <w:tc>
-          <w:tcPr>
-            <w:tcW w:w="519" w:type="pct"/>
-          </w:tcPr>
-          <w:p>
-            <w:r>
-              <w:t>July 10</w:t>
-            </w:r>
-          </w:p>
-        </w:tc>
-        <w:tc>
-          <w:tcPr>
-            <w:tcW w:w="1564" w:type="pct"/>
-          </w:tcPr>
-          <w:p/>
-        </w:tc>
-        <w:tc>
-          <w:tcPr>
-            <w:tcW w:w="1737" w:type="pct"/>
-          </w:tcPr>
-          <w:p/>
-        </w:tc>
-        <w:tc>
-          <w:tcPr>
-            <w:tcW w:w="1180" w:type="pct"/>
-          </w:tcPr>
-          <w:p/>
-        </w:tc>
-      </w:tr>
-      <w:tr>
-        <w:tc>
-          <w:tcPr>
-            <w:tcW w:w="519" w:type="pct"/>
-          </w:tcPr>
-          <w:p>
-            <w:r>
-              <w:t>July 17</w:t>
-            </w:r>
-          </w:p>
-        </w:tc>
-        <w:tc>
-          <w:tcPr>
-            <w:tcW w:w="1564" w:type="pct"/>
-          </w:tcPr>
-          <w:p/>
-        </w:tc>
-        <w:tc>
-          <w:tcPr>
-            <w:tcW w:w="1737" w:type="pct"/>
-          </w:tcPr>
-          <w:p/>
-        </w:tc>
-        <w:tc>
-          <w:tcPr>
-            <w:tcW w:w="1180" w:type="pct"/>
-          </w:tcPr>
-          <w:p/>
-        </w:tc>
-      </w:tr>
-      <w:tr>
-        <w:tc>
-          <w:tcPr>
-            <w:tcW w:w="519" w:type="pct"/>
-          </w:tcPr>
-          <w:p>
-            <w:r>
-              <w:lastRenderedPageBreak/>
-              <w:t>July 24</w:t>
-            </w:r>
-          </w:p>
-        </w:tc>
-        <w:tc>
-          <w:tcPr>
-            <w:tcW w:w="1564" w:type="pct"/>
-          </w:tcPr>
-          <w:p/>
-        </w:tc>
-        <w:tc>
-          <w:tcPr>
-            <w:tcW w:w="1737" w:type="pct"/>
-          </w:tcPr>
-          <w:p/>
         </w:tc>
         <w:tc>
           <w:tcPr>
@@ -2444,6 +2498,7 @@
               <w:rPr>
                 <w:color w:val="000000"/>
               </w:rPr>
+              <w:lastRenderedPageBreak/>
               <w:t>RP 2</w:t>
             </w:r>
           </w:p>
@@ -2478,6 +2533,7 @@
               <w:rPr>
                 <w:color w:val="000000"/>
               </w:rPr>
+              <w:lastRenderedPageBreak/>
               <w:t>12</w:t>
             </w:r>
           </w:p>
@@ -3014,7 +3070,6 @@
               <w:rPr>
                 <w:color w:val="000000"/>
               </w:rPr>
-              <w:lastRenderedPageBreak/>
               <w:t>Correlation</w:t>
             </w:r>
           </w:p>
@@ -3043,7 +3098,6 @@
               <w:rPr>
                 <w:color w:val="000000"/>
               </w:rPr>
-              <w:lastRenderedPageBreak/>
               <w:t>C15</w:t>
             </w:r>
           </w:p>

</xml_diff>